<commit_message>
Product backlog and sprint backlog updated. Sprint 1&2 done sprint 3 In progress.
</commit_message>
<xml_diff>
--- a/backlogs/product backlog.docx
+++ b/backlogs/product backlog.docx
@@ -36,9 +36,9 @@
     <w:tbl>
       <w:tblPr>
         <w:tblStyle w:val="Table1"/>
-        <w:tblW w:w="9420.0" w:type="dxa"/>
+        <w:tblW w:w="9585.0" w:type="dxa"/>
         <w:jc w:val="left"/>
-        <w:tblInd w:w="100.0" w:type="pct"/>
+        <w:tblInd w:w="-65.0" w:type="dxa"/>
         <w:tblBorders>
           <w:top w:color="ffffff" w:space="0" w:sz="18" w:val="single"/>
           <w:left w:color="ffffff" w:space="0" w:sz="18" w:val="single"/>
@@ -51,22 +51,22 @@
         <w:tblLook w:val="0600"/>
       </w:tblPr>
       <w:tblGrid>
-        <w:gridCol w:w="570"/>
+        <w:gridCol w:w="735"/>
         <w:gridCol w:w="1005"/>
         <w:gridCol w:w="2220"/>
         <w:gridCol w:w="2430"/>
-        <w:gridCol w:w="1050"/>
-        <w:gridCol w:w="1020"/>
-        <w:gridCol w:w="1125"/>
+        <w:gridCol w:w="1005"/>
+        <w:gridCol w:w="930"/>
+        <w:gridCol w:w="1260"/>
         <w:tblGridChange w:id="0">
           <w:tblGrid>
-            <w:gridCol w:w="570"/>
+            <w:gridCol w:w="735"/>
             <w:gridCol w:w="1005"/>
             <w:gridCol w:w="2220"/>
             <w:gridCol w:w="2430"/>
-            <w:gridCol w:w="1050"/>
-            <w:gridCol w:w="1020"/>
-            <w:gridCol w:w="1125"/>
+            <w:gridCol w:w="1005"/>
+            <w:gridCol w:w="930"/>
+            <w:gridCol w:w="1260"/>
           </w:tblGrid>
         </w:tblGridChange>
       </w:tblGrid>
@@ -687,7 +687,7 @@
                 <w:szCs w:val="28"/>
                 <w:rtl w:val="0"/>
               </w:rPr>
-              <w:t xml:space="preserve">In progress</w:t>
+              <w:t xml:space="preserve">Done</w:t>
             </w:r>
           </w:p>
         </w:tc>
@@ -975,7 +975,7 @@
                 <w:szCs w:val="28"/>
                 <w:rtl w:val="0"/>
               </w:rPr>
-              <w:t xml:space="preserve">To be started</w:t>
+              <w:t xml:space="preserve">Done</w:t>
             </w:r>
           </w:p>
         </w:tc>
@@ -1248,6 +1248,7 @@
             <w:pPr>
               <w:widowControl w:val="0"/>
               <w:spacing w:line="240" w:lineRule="auto"/>
+              <w:jc w:val="center"/>
               <w:rPr>
                 <w:rFonts w:ascii="Times New Roman" w:cs="Times New Roman" w:eastAsia="Times New Roman" w:hAnsi="Times New Roman"/>
                 <w:color w:val="980000"/>
@@ -1263,7 +1264,7 @@
                 <w:szCs w:val="28"/>
                 <w:rtl w:val="0"/>
               </w:rPr>
-              <w:t xml:space="preserve">To be started</w:t>
+              <w:t xml:space="preserve">In Progress</w:t>
             </w:r>
           </w:p>
         </w:tc>

</xml_diff>